<commit_message>
Improve 17th and fix 14th
</commit_message>
<xml_diff>
--- a/physics-11-20/14/14_physics.docx
+++ b/physics-11-20/14/14_physics.docx
@@ -143,25 +143,7 @@
         <w:rPr>
           <w:rFonts w:ascii="Fira Code Retina" w:hAnsi="Fira Code Retina"/>
         </w:rPr>
-        <w:t xml:space="preserve"> магнитного поля </w:t>
-      </w:r>
-      <w:r>
-        <w:rPr>
-          <w:rFonts w:ascii="Fira Code Retina" w:hAnsi="Fira Code Retina"/>
-        </w:rPr>
-        <w:t xml:space="preserve">— </w:t>
-      </w:r>
-      <w:r>
-        <w:rPr>
-          <w:rFonts w:ascii="Fira Code Retina" w:hAnsi="Fira Code Retina"/>
-        </w:rPr>
-        <w:t>вектор магнитной индукции</w:t>
-      </w:r>
-      <w:r>
-        <w:rPr>
-          <w:rFonts w:ascii="Fira Code Retina" w:hAnsi="Fira Code Retina"/>
-        </w:rPr>
-        <w:t xml:space="preserve"> (</w:t>
+        <w:t xml:space="preserve"> магнитного поля — вектор магнитной индукции (</w:t>
       </w:r>
       <w:r>
         <w:rPr>
@@ -255,7 +237,6 @@
       <w:pPr>
         <w:rPr>
           <w:rFonts w:ascii="Fira Code Retina" w:hAnsi="Fira Code Retina"/>
-          <w:lang w:val="en-US"/>
         </w:rPr>
       </w:pPr>
       <w:r>
@@ -264,36 +245,20 @@
         </w:rPr>
         <w:tab/>
       </w:r>
-      <w:r>
-        <w:rPr>
-          <w:rFonts w:ascii="Fira Code Retina" w:hAnsi="Fira Code Retina"/>
-          <w:lang w:val="en-US"/>
-        </w:rPr>
-        <w:t>||</w:t>
-      </w:r>
-    </w:p>
-    <w:p>
-      <w:pPr>
-        <w:rPr>
-          <w:rFonts w:ascii="Fira Code Retina" w:hAnsi="Fira Code Retina"/>
-          <w:lang w:val="en-US"/>
-        </w:rPr>
-      </w:pPr>
-      <w:r>
-        <w:rPr>
-          <w:rFonts w:ascii="Fira Code Retina" w:hAnsi="Fira Code Retina"/>
-        </w:rPr>
-        <w:tab/>
-      </w:r>
-      <w:proofErr w:type="spellStart"/>
-      <w:r>
-        <w:rPr>
-          <w:rFonts w:ascii="Fira Code Retina" w:hAnsi="Fira Code Retina"/>
-          <w:lang w:val="en-US"/>
-        </w:rPr>
-        <w:t>vv</w:t>
-      </w:r>
-      <w:proofErr w:type="spellEnd"/>
+      <m:oMath>
+        <m:r>
+          <w:rPr>
+            <w:rFonts w:ascii="Cambria Math" w:hAnsi="Cambria Math"/>
+          </w:rPr>
+          <m:t>↓</m:t>
+        </m:r>
+        <m:r>
+          <w:rPr>
+            <w:rFonts w:ascii="Cambria Math" w:hAnsi="Cambria Math"/>
+          </w:rPr>
+          <m:t>↓</m:t>
+        </m:r>
+      </m:oMath>
     </w:p>
     <w:p>
       <w:pPr>
@@ -399,9 +364,11 @@
           <w:sz w:val="24"/>
           <w:szCs w:val="24"/>
         </w:rPr>
-        <w:t>Эрстед</w:t>
-      </w:r>
-      <w:r>
+        <w:t>Эрстед: ток создаёт магнитное поле</w:t>
+      </w:r>
+    </w:p>
+    <w:p>
+      <w:pPr>
         <w:rPr>
           <w:rFonts w:ascii="Fira Code Retina" w:hAnsi="Fira Code Retina"/>
           <w:b/>
@@ -409,8 +376,7 @@
           <w:sz w:val="24"/>
           <w:szCs w:val="24"/>
         </w:rPr>
-        <w:t xml:space="preserve">: </w:t>
-      </w:r>
+      </w:pPr>
       <w:r>
         <w:rPr>
           <w:rFonts w:ascii="Fira Code Retina" w:hAnsi="Fira Code Retina"/>
@@ -419,63 +385,20 @@
           <w:sz w:val="24"/>
           <w:szCs w:val="24"/>
         </w:rPr>
-        <w:t>ток создаёт магнитное поле</w:t>
-      </w:r>
-    </w:p>
-    <w:p>
-      <w:pPr>
-        <w:rPr>
-          <w:rFonts w:ascii="Fira Code Retina" w:hAnsi="Fira Code Retina"/>
-          <w:b/>
-          <w:bCs/>
-          <w:sz w:val="24"/>
-          <w:szCs w:val="24"/>
-        </w:rPr>
-      </w:pPr>
-      <w:r>
-        <w:rPr>
-          <w:rFonts w:ascii="Fira Code Retina" w:hAnsi="Fira Code Retina"/>
-          <w:b/>
-          <w:bCs/>
-          <w:sz w:val="24"/>
-          <w:szCs w:val="24"/>
-        </w:rPr>
-        <w:t xml:space="preserve">Ампер: </w:t>
-      </w:r>
-      <w:r>
-        <w:rPr>
-          <w:rFonts w:ascii="Fira Code Retina" w:hAnsi="Fira Code Retina"/>
-          <w:b/>
-          <w:bCs/>
-          <w:sz w:val="24"/>
-          <w:szCs w:val="24"/>
-        </w:rPr>
-        <w:t>идея эквивалентности соленоида постоянному магниту</w:t>
-      </w:r>
-    </w:p>
-    <w:p>
-      <w:pPr>
-        <w:rPr>
-          <w:rFonts w:ascii="Fira Code Retina" w:hAnsi="Fira Code Retina"/>
-        </w:rPr>
-      </w:pPr>
-      <w:r>
-        <w:rPr>
-          <w:rFonts w:ascii="Fira Code Retina" w:hAnsi="Fira Code Retina"/>
-        </w:rPr>
-        <w:t>«</w:t>
-      </w:r>
-      <w:r>
-        <w:rPr>
-          <w:rFonts w:ascii="Fira Code Retina" w:hAnsi="Fira Code Retina"/>
-        </w:rPr>
-        <w:t>Всего два месяца прошло после публикации Эрстеда, а он уже потряс мир предельно логичными тезисами. Два параллельных тока притягиваются; значит, притяжение разных полюсов магнитов можно объяснить, посчитав магнит круговым током. Эта идея Ампера давала одну-единственную причину, казалось бы, совсем разным явлениям: взаимодействию токов, тока и магнита, двух магнитов</w:t>
-      </w:r>
-      <w:r>
-        <w:rPr>
-          <w:rFonts w:ascii="Fira Code Retina" w:hAnsi="Fira Code Retina"/>
-        </w:rPr>
-        <w:t>»</w:t>
+        <w:t>Ампер: идея эквивалентности соленоида постоянному магниту</w:t>
+      </w:r>
+    </w:p>
+    <w:p>
+      <w:pPr>
+        <w:rPr>
+          <w:rFonts w:ascii="Fira Code Retina" w:hAnsi="Fira Code Retina"/>
+        </w:rPr>
+      </w:pPr>
+      <w:r>
+        <w:rPr>
+          <w:rFonts w:ascii="Fira Code Retina" w:hAnsi="Fira Code Retina"/>
+        </w:rPr>
+        <w:t>«Всего два месяца прошло после публикации Эрстеда, а он уже потряс мир предельно логичными тезисами. Два параллельных тока притягиваются; значит, притяжение разных полюсов магнитов можно объяснить, посчитав магнит круговым током. Эта идея Ампера давала одну-единственную причину, казалось бы, совсем разным явлениям: взаимодействию токов, тока и магнита, двух магнитов»</w:t>
       </w:r>
     </w:p>
     <w:p>
@@ -743,14 +666,7 @@
           <w:rFonts w:ascii="Fira Code Retina" w:eastAsiaTheme="minorEastAsia" w:hAnsi="Fira Code Retina"/>
           <w:i/>
         </w:rPr>
-        <w:t xml:space="preserve"> </w:t>
-      </w:r>
-      <w:r>
-        <w:rPr>
-          <w:rFonts w:ascii="Fira Code Retina" w:eastAsiaTheme="minorEastAsia" w:hAnsi="Fira Code Retina"/>
-          <w:i/>
-        </w:rPr>
-        <w:t xml:space="preserve">проводника с током, находящегося в магнитном поле, прямо пропорциональна силе тока </w:t>
+        <w:t xml:space="preserve"> проводника с током, находящегося в магнитном поле, прямо пропорциональна силе тока </w:t>
       </w:r>
       <m:oMath>
         <m:r>
@@ -898,13 +814,7 @@
             <w:rPr>
               <w:rFonts w:ascii="Cambria Math" w:eastAsiaTheme="minorEastAsia" w:hAnsi="Cambria Math"/>
             </w:rPr>
-            <m:t>=I⋅</m:t>
-          </m:r>
-          <m:r>
-            <w:rPr>
-              <w:rFonts w:ascii="Cambria Math" w:eastAsiaTheme="minorEastAsia" w:hAnsi="Cambria Math"/>
-            </w:rPr>
-            <m:t>d</m:t>
+            <m:t>=I⋅d</m:t>
           </m:r>
           <m:acc>
             <m:accPr>
@@ -2260,13 +2170,7 @@
             <w:rPr>
               <w:rFonts w:ascii="Cambria Math" w:eastAsiaTheme="minorEastAsia" w:hAnsi="Cambria Math"/>
             </w:rPr>
-            <m:t xml:space="preserve">= </m:t>
-          </m:r>
-          <m:r>
-            <w:rPr>
-              <w:rFonts w:ascii="Cambria Math" w:eastAsiaTheme="minorEastAsia" w:hAnsi="Cambria Math"/>
-            </w:rPr>
-            <m:t>0</m:t>
+            <m:t>= 0</m:t>
           </m:r>
         </m:oMath>
       </m:oMathPara>
@@ -2865,6 +2769,7 @@
   <w:style w:type="character" w:default="1" w:styleId="a0">
     <w:name w:val="Default Paragraph Font"/>
     <w:uiPriority w:val="1"/>
+    <w:semiHidden/>
     <w:unhideWhenUsed/>
   </w:style>
   <w:style w:type="table" w:default="1" w:styleId="a1">

</xml_diff>